<commit_message>
add word default template
</commit_message>
<xml_diff>
--- a/cv/cv_default_style_en.docx
+++ b/cv/cv_default_style_en.docx
@@ -161,11 +161,11 @@
       <w:pPr>
         <w:pStyle w:val="Heading2"/>
       </w:pPr>
-      <w:bookmarkStart w:id="21" w:name="summary"/>
-      <w:bookmarkEnd w:id="21"/>
+      <w:bookmarkStart w:id="20" w:name="summary"/>
       <w:r>
         <w:t xml:space="preserve">Summary</w:t>
       </w:r>
+      <w:bookmarkEnd w:id="20"/>
     </w:p>
     <w:p>
       <w:pPr>
@@ -196,18 +196,88 @@
       <w:pPr>
         <w:pStyle w:val="Heading2"/>
       </w:pPr>
-      <w:bookmarkStart w:id="22" w:name="education"/>
+      <w:bookmarkStart w:id="21" w:name="education"/>
+      <w:r>
+        <w:t xml:space="preserve">Education</w:t>
+      </w:r>
+      <w:bookmarkEnd w:id="21"/>
+    </w:p>
+    <w:p>
+      <w:pPr>
+        <w:pStyle w:val="DefinitionTerm"/>
+      </w:pPr>
+      <w:r>
+        <w:t xml:space="preserve">2005</w:t>
+      </w:r>
+    </w:p>
+    <w:p>
+      <w:pPr>
+        <w:pStyle w:val="Compact"/>
+        <w:pStyle w:val="Definition"/>
+      </w:pPr>
+      <w:r>
+        <w:t xml:space="preserve">INSA de Lyon – Master’s degree in engineering in Computer Science</w:t>
+      </w:r>
+    </w:p>
+    <w:p>
+      <w:pPr>
+        <w:pStyle w:val="DefinitionTerm"/>
+      </w:pPr>
+      <w:r>
+        <w:t xml:space="preserve">2000</w:t>
+      </w:r>
+    </w:p>
+    <w:p>
+      <w:pPr>
+        <w:pStyle w:val="Compact"/>
+        <w:pStyle w:val="Definition"/>
+      </w:pPr>
+      <w:r>
+        <w:t xml:space="preserve">French Baccalauréat in science with honours</w:t>
+      </w:r>
+    </w:p>
+    <w:p>
+      <w:pPr>
+        <w:pStyle w:val="Heading2"/>
+      </w:pPr>
+      <w:bookmarkStart w:id="22" w:name="languages"/>
+      <w:r>
+        <w:t xml:space="preserve">Languages</w:t>
+      </w:r>
       <w:bookmarkEnd w:id="22"/>
-      <w:r>
-        <w:t xml:space="preserve">Education</w:t>
-      </w:r>
+    </w:p>
+    <w:p>
+      <w:pPr>
+        <w:pStyle w:val="FirstParagraph"/>
+      </w:pPr>
+      <w:r>
+        <w:t xml:space="preserve">French: Native</w:t>
+      </w:r>
+    </w:p>
+    <w:p>
+      <w:pPr>
+        <w:pStyle w:val="BodyText"/>
+      </w:pPr>
+      <w:r>
+        <w:t xml:space="preserve">English: proficient</w:t>
+      </w:r>
+    </w:p>
+    <w:p>
+      <w:pPr>
+        <w:pStyle w:val="Heading2"/>
+      </w:pPr>
+      <w:bookmarkStart w:id="23" w:name="skills"/>
+      <w:r>
+        <w:t xml:space="preserve">Skills</w:t>
+      </w:r>
+      <w:bookmarkEnd w:id="23"/>
     </w:p>
     <w:p>
       <w:pPr>
         <w:pStyle w:val="DefinitionTerm"/>
       </w:pPr>
       <w:r>
-        <w:t xml:space="preserve">2005</w:t>
+        <w:t xml:space="preserve">Financial Markets</w:t>
       </w:r>
     </w:p>
     <w:p>
@@ -216,7 +286,16 @@
         <w:pStyle w:val="Definition"/>
       </w:pPr>
       <w:r>
-        <w:t xml:space="preserve">INSA de Lyon -- Master's degree in engineering in Computer Science</w:t>
+        <w:t xml:space="preserve">Advanced knowledge of Commodities and derivatives, Greeks, risks, VaR</w:t>
+      </w:r>
+    </w:p>
+    <w:p>
+      <w:pPr>
+        <w:pStyle w:val="Compact"/>
+        <w:pStyle w:val="Definition"/>
+      </w:pPr>
+      <w:r>
+        <w:t xml:space="preserve">Basics in stock markets</w:t>
       </w:r>
     </w:p>
     <w:p>
@@ -224,7 +303,7 @@
         <w:pStyle w:val="DefinitionTerm"/>
       </w:pPr>
       <w:r>
-        <w:t xml:space="preserve">2000</w:t>
+        <w:t xml:space="preserve">Software engineering</w:t>
       </w:r>
     </w:p>
     <w:p>
@@ -233,177 +312,98 @@
         <w:pStyle w:val="Definition"/>
       </w:pPr>
       <w:r>
-        <w:t xml:space="preserve">French Baccalauréat in science with honours</w:t>
+        <w:t xml:space="preserve">Architecture</w:t>
+      </w:r>
+    </w:p>
+    <w:p>
+      <w:pPr>
+        <w:pStyle w:val="Compact"/>
+        <w:pStyle w:val="Definition"/>
+      </w:pPr>
+      <w:r>
+        <w:t xml:space="preserve">Writing technical and functional documentation, user acceptance tests</w:t>
+      </w:r>
+    </w:p>
+    <w:p>
+      <w:pPr>
+        <w:pStyle w:val="Compact"/>
+        <w:pStyle w:val="Definition"/>
+      </w:pPr>
+      <w:r>
+        <w:t xml:space="preserve">TDD, BDD, unit tests and refactoring of legacy code that has a lot of technical debt</w:t>
+      </w:r>
+    </w:p>
+    <w:p>
+      <w:pPr>
+        <w:pStyle w:val="Compact"/>
+        <w:pStyle w:val="Definition"/>
+      </w:pPr>
+      <w:r>
+        <w:t xml:space="preserve">Functional programming</w:t>
+      </w:r>
+    </w:p>
+    <w:p>
+      <w:pPr>
+        <w:pStyle w:val="DefinitionTerm"/>
+      </w:pPr>
+      <w:r>
+        <w:t xml:space="preserve">Technologies</w:t>
+      </w:r>
+    </w:p>
+    <w:p>
+      <w:pPr>
+        <w:pStyle w:val="Compact"/>
+        <w:pStyle w:val="Definition"/>
+      </w:pPr>
+      <w:r>
+        <w:t xml:space="preserve">Client : WPF, Windows Forms, jQuery, ReactJs, AngularJs, html/css</w:t>
+      </w:r>
+    </w:p>
+    <w:p>
+      <w:pPr>
+        <w:pStyle w:val="Compact"/>
+        <w:pStyle w:val="Definition"/>
+      </w:pPr>
+      <w:r>
+        <w:t xml:space="preserve">Languages : C#, F#, VB.NET, java, SQL</w:t>
+      </w:r>
+    </w:p>
+    <w:p>
+      <w:pPr>
+        <w:pStyle w:val="Compact"/>
+        <w:pStyle w:val="Definition"/>
+      </w:pPr>
+      <w:r>
+        <w:t xml:space="preserve">Databases : MSSQL, Oracle, Sybase ASE, Cassandra</w:t>
       </w:r>
     </w:p>
     <w:p>
       <w:pPr>
         <w:pStyle w:val="Heading2"/>
       </w:pPr>
-      <w:bookmarkStart w:id="23" w:name="languages"/>
-      <w:bookmarkEnd w:id="23"/>
-      <w:r>
-        <w:t xml:space="preserve">Languages</w:t>
-      </w:r>
-    </w:p>
-    <w:p>
-      <w:pPr>
-        <w:pStyle w:val="FirstParagraph"/>
-      </w:pPr>
-      <w:r>
-        <w:t xml:space="preserve">French: Native</w:t>
-      </w:r>
-    </w:p>
-    <w:p>
-      <w:pPr>
-        <w:pStyle w:val="BodyText"/>
-      </w:pPr>
-      <w:r>
-        <w:t xml:space="preserve">English: proficient</w:t>
-      </w:r>
-    </w:p>
-    <w:p>
-      <w:pPr>
-        <w:pStyle w:val="Heading2"/>
-      </w:pPr>
-      <w:bookmarkStart w:id="24" w:name="skills"/>
+      <w:bookmarkStart w:id="24" w:name="work-experience"/>
+      <w:r>
+        <w:t xml:space="preserve">Work experience</w:t>
+      </w:r>
       <w:bookmarkEnd w:id="24"/>
-      <w:r>
-        <w:t xml:space="preserve">Skills</w:t>
-      </w:r>
-    </w:p>
-    <w:p>
-      <w:pPr>
-        <w:pStyle w:val="DefinitionTerm"/>
-      </w:pPr>
-      <w:r>
-        <w:t xml:space="preserve">Financial Markets</w:t>
-      </w:r>
-    </w:p>
-    <w:p>
-      <w:pPr>
-        <w:pStyle w:val="Compact"/>
-        <w:pStyle w:val="Definition"/>
-      </w:pPr>
-      <w:r>
-        <w:t xml:space="preserve">Advanced knowledge of Commodities and derivatives, Greeks, risks, VaR</w:t>
-      </w:r>
-    </w:p>
-    <w:p>
-      <w:pPr>
-        <w:pStyle w:val="Compact"/>
-        <w:pStyle w:val="Definition"/>
-      </w:pPr>
-      <w:r>
-        <w:t xml:space="preserve">Basics in stock markets</w:t>
-      </w:r>
-    </w:p>
-    <w:p>
-      <w:pPr>
-        <w:pStyle w:val="DefinitionTerm"/>
-      </w:pPr>
-      <w:r>
-        <w:t xml:space="preserve">Software engineering</w:t>
-      </w:r>
-    </w:p>
-    <w:p>
-      <w:pPr>
-        <w:pStyle w:val="Compact"/>
-        <w:pStyle w:val="Definition"/>
-      </w:pPr>
-      <w:r>
-        <w:t xml:space="preserve">Architecture</w:t>
-      </w:r>
-    </w:p>
-    <w:p>
-      <w:pPr>
-        <w:pStyle w:val="Compact"/>
-        <w:pStyle w:val="Definition"/>
-      </w:pPr>
-      <w:r>
-        <w:t xml:space="preserve">Writing technical and functional documentation, user acceptance tests</w:t>
-      </w:r>
-    </w:p>
-    <w:p>
-      <w:pPr>
-        <w:pStyle w:val="Compact"/>
-        <w:pStyle w:val="Definition"/>
-      </w:pPr>
-      <w:r>
-        <w:t xml:space="preserve">TDD, BDD, unit tests and refactoring of legacy code that has a lot of technical debt</w:t>
-      </w:r>
-    </w:p>
-    <w:p>
-      <w:pPr>
-        <w:pStyle w:val="Compact"/>
-        <w:pStyle w:val="Definition"/>
-      </w:pPr>
-      <w:r>
-        <w:t xml:space="preserve">Functional programming</w:t>
-      </w:r>
-    </w:p>
-    <w:p>
-      <w:pPr>
-        <w:pStyle w:val="DefinitionTerm"/>
-      </w:pPr>
-      <w:r>
-        <w:t xml:space="preserve">Technologies</w:t>
-      </w:r>
-    </w:p>
-    <w:p>
-      <w:pPr>
-        <w:pStyle w:val="Compact"/>
-        <w:pStyle w:val="Definition"/>
-      </w:pPr>
-      <w:r>
-        <w:t xml:space="preserve">Client : WPF, Windows Forms, jQuery, ReactJs, AngularJs, html/css</w:t>
-      </w:r>
-    </w:p>
-    <w:p>
-      <w:pPr>
-        <w:pStyle w:val="Compact"/>
-        <w:pStyle w:val="Definition"/>
-      </w:pPr>
-      <w:r>
-        <w:t xml:space="preserve">Languages : C#, F#, VB.NET, java, SQL</w:t>
-      </w:r>
-    </w:p>
-    <w:p>
-      <w:pPr>
-        <w:pStyle w:val="Compact"/>
-        <w:pStyle w:val="Definition"/>
-      </w:pPr>
-      <w:r>
-        <w:t xml:space="preserve">Databases : MSSQL, Oracle, Sybase ASE, Cassandra</w:t>
-      </w:r>
-    </w:p>
-    <w:p>
-      <w:pPr>
-        <w:pStyle w:val="Heading2"/>
-      </w:pPr>
-      <w:bookmarkStart w:id="25" w:name="work-experience"/>
+    </w:p>
+    <w:p>
+      <w:pPr>
+        <w:pStyle w:val="Compact"/>
+      </w:pPr>
+      <w:r>
+        <w:t xml:space="preserve">05/2016 - today</w:t>
+      </w:r>
+    </w:p>
+    <w:p>
+      <w:pPr>
+        <w:pStyle w:val="Heading3"/>
+      </w:pPr>
+      <w:bookmarkStart w:id="25" w:name="société-générale-cib"/>
+      <w:r>
+        <w:t xml:space="preserve">Société Générale CIB</w:t>
+      </w:r>
       <w:bookmarkEnd w:id="25"/>
-      <w:r>
-        <w:t xml:space="preserve">Work experience</w:t>
-      </w:r>
-    </w:p>
-    <w:p>
-      <w:pPr>
-        <w:pStyle w:val="Compact"/>
-      </w:pPr>
-      <w:r>
-        <w:t xml:space="preserve">05/2016 - today</w:t>
-      </w:r>
-    </w:p>
-    <w:p>
-      <w:pPr>
-        <w:pStyle w:val="Heading3"/>
-      </w:pPr>
-      <w:bookmarkStart w:id="26" w:name="société-générale-cib"/>
-      <w:bookmarkEnd w:id="26"/>
-      <w:r>
-        <w:t xml:space="preserve">Société Générale CIB</w:t>
-      </w:r>
     </w:p>
     <w:p>
       <w:pPr>
@@ -441,7 +441,7 @@
         <w:pStyle w:val="BodyText"/>
       </w:pPr>
       <w:r>
-        <w:t xml:space="preserve">Strong technical and functional challenges to adapt the legacy risk computation engine in order to have a scalable architecture.</w:t>
+        <w:t xml:space="preserve">Strong technical and functional challenges to adapt the legacy risk computation engine in order to be scalable.</w:t>
       </w:r>
     </w:p>
     <w:p>
@@ -506,7 +506,7 @@
         </w:numPr>
       </w:pPr>
       <w:r>
-        <w:t xml:space="preserve">Progressively changed the existing engine to be adapt to new paradigms (dynamic VaR scenarios depending on the financial product)</w:t>
+        <w:t xml:space="preserve">Progressively changed the existing engine to be adapted to new paradigms (dynamic VaR scenarios depending on the financial product)</w:t>
       </w:r>
     </w:p>
     <w:p>
@@ -542,43 +542,43 @@
         </w:numPr>
       </w:pPr>
       <w:r>
-        <w:t xml:space="preserve">Choice and introduction of more recent technologies that still respects the existing architecture:</w:t>
-      </w:r>
-    </w:p>
-    <w:p>
-      <w:pPr>
-        <w:pStyle w:val="Compact"/>
-        <w:numPr>
-          <w:numId w:val="1001"/>
-          <w:ilvl w:val="0"/>
-        </w:numPr>
-      </w:pPr>
-      <w:r>
-        <w:t xml:space="preserve">NoSQL -- Cassandra</w:t>
-      </w:r>
-    </w:p>
-    <w:p>
-      <w:pPr>
-        <w:pStyle w:val="Compact"/>
-        <w:numPr>
-          <w:numId w:val="1001"/>
-          <w:ilvl w:val="0"/>
-        </w:numPr>
-      </w:pPr>
-      <w:r>
-        <w:t xml:space="preserve">Monitoring -- stack Grafana+InfluDb+AppMetrics</w:t>
-      </w:r>
-    </w:p>
-    <w:p>
-      <w:pPr>
-        <w:pStyle w:val="Compact"/>
-        <w:numPr>
-          <w:numId w:val="1001"/>
-          <w:ilvl w:val="0"/>
-        </w:numPr>
-      </w:pPr>
-      <w:r>
-        <w:t xml:space="preserve">Microservices -- consul.io, traefik</w:t>
+        <w:t xml:space="preserve">Chose and introduced more recent technologies that still respects the existing architecture:</w:t>
+      </w:r>
+    </w:p>
+    <w:p>
+      <w:pPr>
+        <w:pStyle w:val="Compact"/>
+        <w:numPr>
+          <w:numId w:val="1002"/>
+          <w:ilvl w:val="1"/>
+        </w:numPr>
+      </w:pPr>
+      <w:r>
+        <w:t xml:space="preserve">NoSQL – Cassandra</w:t>
+      </w:r>
+    </w:p>
+    <w:p>
+      <w:pPr>
+        <w:pStyle w:val="Compact"/>
+        <w:numPr>
+          <w:numId w:val="1002"/>
+          <w:ilvl w:val="1"/>
+        </w:numPr>
+      </w:pPr>
+      <w:r>
+        <w:t xml:space="preserve">Monitoring – stack Grafana+InfluDb+AppMetrics</w:t>
+      </w:r>
+    </w:p>
+    <w:p>
+      <w:pPr>
+        <w:pStyle w:val="Compact"/>
+        <w:numPr>
+          <w:numId w:val="1002"/>
+          <w:ilvl w:val="1"/>
+        </w:numPr>
+      </w:pPr>
+      <w:r>
+        <w:t xml:space="preserve">Microservices – consul.io, traefik</w:t>
       </w:r>
     </w:p>
     <w:p>
@@ -617,11 +617,11 @@
       <w:pPr>
         <w:pStyle w:val="Heading3"/>
       </w:pPr>
-      <w:bookmarkStart w:id="27" w:name="bnp-paribas-cib"/>
-      <w:bookmarkEnd w:id="27"/>
+      <w:bookmarkStart w:id="26" w:name="bnp-paribas-cib"/>
       <w:r>
         <w:t xml:space="preserve">BNP Paribas CIB</w:t>
       </w:r>
+      <w:bookmarkEnd w:id="26"/>
     </w:p>
     <w:p>
       <w:pPr>
@@ -654,7 +654,7 @@
       <w:pPr>
         <w:pStyle w:val="Compact"/>
         <w:numPr>
-          <w:numId w:val="1002"/>
+          <w:numId w:val="1003"/>
           <w:ilvl w:val="0"/>
         </w:numPr>
       </w:pPr>
@@ -681,48 +681,12 @@
       <w:pPr>
         <w:pStyle w:val="Compact"/>
         <w:numPr>
-          <w:numId w:val="1003"/>
-          <w:ilvl w:val="1"/>
-        </w:numPr>
-      </w:pPr>
-      <w:r>
-        <w:t xml:space="preserve">Brought simple technical recommendations</w:t>
-      </w:r>
-    </w:p>
-    <w:p>
-      <w:pPr>
-        <w:pStyle w:val="Compact"/>
-        <w:numPr>
-          <w:numId w:val="1003"/>
-          <w:ilvl w:val="1"/>
-        </w:numPr>
-      </w:pPr>
-      <w:r>
-        <w:t xml:space="preserve">Rewrote a batch (daily notification mail alerts)</w:t>
-      </w:r>
-    </w:p>
-    <w:p>
-      <w:pPr>
-        <w:pStyle w:val="Compact"/>
-        <w:numPr>
-          <w:numId w:val="1002"/>
-          <w:ilvl w:val="0"/>
-        </w:numPr>
-      </w:pPr>
-      <w:r>
-        <w:t xml:space="preserve">Modernized a legacy app (position tracking):</w:t>
-      </w:r>
-    </w:p>
-    <w:p>
-      <w:pPr>
-        <w:pStyle w:val="Compact"/>
-        <w:numPr>
           <w:numId w:val="1004"/>
           <w:ilvl w:val="1"/>
         </w:numPr>
       </w:pPr>
       <w:r>
-        <w:t xml:space="preserve">Reverse-engineering</w:t>
+        <w:t xml:space="preserve">Brought simple technical recommendations</w:t>
       </w:r>
     </w:p>
     <w:p>
@@ -734,6 +698,42 @@
         </w:numPr>
       </w:pPr>
       <w:r>
+        <w:t xml:space="preserve">Rewrote a batch (daily notification mail alerts)</w:t>
+      </w:r>
+    </w:p>
+    <w:p>
+      <w:pPr>
+        <w:pStyle w:val="Compact"/>
+        <w:numPr>
+          <w:numId w:val="1003"/>
+          <w:ilvl w:val="0"/>
+        </w:numPr>
+      </w:pPr>
+      <w:r>
+        <w:t xml:space="preserve">Modernized a legacy app (position tracking):</w:t>
+      </w:r>
+    </w:p>
+    <w:p>
+      <w:pPr>
+        <w:pStyle w:val="Compact"/>
+        <w:numPr>
+          <w:numId w:val="1005"/>
+          <w:ilvl w:val="1"/>
+        </w:numPr>
+      </w:pPr>
+      <w:r>
+        <w:t xml:space="preserve">Reverse-engineering</w:t>
+      </w:r>
+    </w:p>
+    <w:p>
+      <w:pPr>
+        <w:pStyle w:val="Compact"/>
+        <w:numPr>
+          <w:numId w:val="1005"/>
+          <w:ilvl w:val="1"/>
+        </w:numPr>
+      </w:pPr>
+      <w:r>
         <w:t xml:space="preserve">Rewrote and optimized the different calculation modules (~1.5millions of lines to calculate in a few minutes depending on country specific rules)</w:t>
       </w:r>
     </w:p>
@@ -741,7 +741,7 @@
       <w:pPr>
         <w:pStyle w:val="Compact"/>
         <w:numPr>
-          <w:numId w:val="1004"/>
+          <w:numId w:val="1005"/>
           <w:ilvl w:val="1"/>
         </w:numPr>
       </w:pPr>
@@ -753,7 +753,7 @@
       <w:pPr>
         <w:pStyle w:val="Compact"/>
         <w:numPr>
-          <w:numId w:val="1004"/>
+          <w:numId w:val="1005"/>
           <w:ilvl w:val="1"/>
         </w:numPr>
       </w:pPr>
@@ -797,11 +797,11 @@
       <w:pPr>
         <w:pStyle w:val="Heading3"/>
       </w:pPr>
-      <w:bookmarkStart w:id="28" w:name="société-générale-cib-1"/>
-      <w:bookmarkEnd w:id="28"/>
+      <w:bookmarkStart w:id="27" w:name="société-générale-cib-1"/>
       <w:r>
         <w:t xml:space="preserve">Société Générale CIB</w:t>
       </w:r>
+      <w:bookmarkEnd w:id="27"/>
     </w:p>
     <w:p>
       <w:pPr>
@@ -846,24 +846,24 @@
       <w:pPr>
         <w:pStyle w:val="Compact"/>
         <w:numPr>
-          <w:numId w:val="1005"/>
-          <w:ilvl w:val="0"/>
-        </w:numPr>
-      </w:pPr>
-      <w:r>
-        <w:t xml:space="preserve">Pre-trade pricers: shows products characteristics, greeks, live market data</w:t>
-      </w:r>
-    </w:p>
-    <w:p>
-      <w:pPr>
-        <w:pStyle w:val="Compact"/>
-        <w:numPr>
-          <w:numId w:val="1005"/>
-          <w:ilvl w:val="0"/>
-        </w:numPr>
-      </w:pPr>
-      <w:r>
-        <w:t xml:space="preserve">Meteor Risk Management : Distributed Grid computation (valuation, greeks, VaR) for the whole perimeter of CTY -- 8 million individual deals accross different business lines (metals, agricultural, energy, exotic and indexes) and various product types (vanilla or exotic).</w:t>
+          <w:numId w:val="1006"/>
+          <w:ilvl w:val="0"/>
+        </w:numPr>
+      </w:pPr>
+      <w:r>
+        <w:t xml:space="preserve">Pre-trade pricers: shows greeks, live market data for a set of given product characteristics</w:t>
+      </w:r>
+    </w:p>
+    <w:p>
+      <w:pPr>
+        <w:pStyle w:val="Compact"/>
+        <w:numPr>
+          <w:numId w:val="1006"/>
+          <w:ilvl w:val="0"/>
+        </w:numPr>
+      </w:pPr>
+      <w:r>
+        <w:t xml:space="preserve">Meteor Risk Management : Distributed Grid computation (valuation, greeks, VaR) for the whole perimeter of CTY – 8 million individual deals accross different business lines (metals, agricultural, energy, exotic and indexes) and various product types (vanilla or exotic).</w:t>
       </w:r>
     </w:p>
     <w:p>
@@ -878,7 +878,7 @@
       <w:pPr>
         <w:pStyle w:val="Compact"/>
         <w:numPr>
-          <w:numId w:val="1006"/>
+          <w:numId w:val="1007"/>
           <w:ilvl w:val="0"/>
         </w:numPr>
       </w:pPr>
@@ -890,19 +890,19 @@
       <w:pPr>
         <w:pStyle w:val="Compact"/>
         <w:numPr>
-          <w:numId w:val="1006"/>
-          <w:ilvl w:val="0"/>
-        </w:numPr>
-      </w:pPr>
-      <w:r>
-        <w:t xml:space="preserve">Debugging and explaining calculation discrepancies (change in the referential, caching errors, incorrect market data, referentail changes)</w:t>
-      </w:r>
-    </w:p>
-    <w:p>
-      <w:pPr>
-        <w:pStyle w:val="Compact"/>
-        <w:numPr>
-          <w:numId w:val="1006"/>
+          <w:numId w:val="1007"/>
+          <w:ilvl w:val="0"/>
+        </w:numPr>
+      </w:pPr>
+      <w:r>
+        <w:t xml:space="preserve">Debugging and explaining calculation discrepancies (change in the referential, caching errors, incorrect market data, referential changes)</w:t>
+      </w:r>
+    </w:p>
+    <w:p>
+      <w:pPr>
+        <w:pStyle w:val="Compact"/>
+        <w:numPr>
+          <w:numId w:val="1007"/>
           <w:ilvl w:val="0"/>
         </w:numPr>
       </w:pPr>
@@ -914,7 +914,7 @@
       <w:pPr>
         <w:pStyle w:val="Compact"/>
         <w:numPr>
-          <w:numId w:val="1006"/>
+          <w:numId w:val="1007"/>
           <w:ilvl w:val="0"/>
         </w:numPr>
       </w:pPr>
@@ -926,19 +926,19 @@
       <w:pPr>
         <w:pStyle w:val="Compact"/>
         <w:numPr>
-          <w:numId w:val="1006"/>
-          <w:ilvl w:val="0"/>
-        </w:numPr>
-      </w:pPr>
-      <w:r>
-        <w:t xml:space="preserve">Have been the first to try to implement unit tests on legacy components (attained 65% coverage on simple components)</w:t>
-      </w:r>
-    </w:p>
-    <w:p>
-      <w:pPr>
-        <w:pStyle w:val="Compact"/>
-        <w:numPr>
-          <w:numId w:val="1006"/>
+          <w:numId w:val="1007"/>
+          <w:ilvl w:val="0"/>
+        </w:numPr>
+      </w:pPr>
+      <w:r>
+        <w:t xml:space="preserve">Have been the first to try to implement unit tests on legacy components (reached 65% coverage on simple components)</w:t>
+      </w:r>
+    </w:p>
+    <w:p>
+      <w:pPr>
+        <w:pStyle w:val="Compact"/>
+        <w:numPr>
+          <w:numId w:val="1007"/>
           <w:ilvl w:val="0"/>
         </w:numPr>
       </w:pPr>
@@ -982,11 +982,11 @@
       <w:pPr>
         <w:pStyle w:val="Heading3"/>
       </w:pPr>
-      <w:bookmarkStart w:id="29" w:name="gfi-informatique"/>
-      <w:bookmarkEnd w:id="29"/>
+      <w:bookmarkStart w:id="28" w:name="gfi-informatique"/>
       <w:r>
         <w:t xml:space="preserve">GFI Informatique</w:t>
       </w:r>
+      <w:bookmarkEnd w:id="28"/>
     </w:p>
     <w:p>
       <w:pPr>
@@ -1003,19 +1003,19 @@
       <w:pPr>
         <w:pStyle w:val="Compact"/>
         <w:numPr>
-          <w:numId w:val="1007"/>
-          <w:ilvl w:val="0"/>
-        </w:numPr>
-      </w:pPr>
-      <w:r>
-        <w:t xml:space="preserve">Assisted the sales team to respond coherently to call for tenders (sizing, impact identification, advised on system architectures)</w:t>
-      </w:r>
-    </w:p>
-    <w:p>
-      <w:pPr>
-        <w:pStyle w:val="Compact"/>
-        <w:numPr>
-          <w:numId w:val="1007"/>
+          <w:numId w:val="1008"/>
+          <w:ilvl w:val="0"/>
+        </w:numPr>
+      </w:pPr>
+      <w:r>
+        <w:t xml:space="preserve">Assisted the sales team to answer coherently to call for tenders (sizing, impact identification, advised on system architectures)</w:t>
+      </w:r>
+    </w:p>
+    <w:p>
+      <w:pPr>
+        <w:pStyle w:val="Compact"/>
+        <w:numPr>
+          <w:numId w:val="1008"/>
           <w:ilvl w:val="0"/>
         </w:numPr>
       </w:pPr>
@@ -1027,7 +1027,7 @@
       <w:pPr>
         <w:pStyle w:val="Compact"/>
         <w:numPr>
-          <w:numId w:val="1007"/>
+          <w:numId w:val="1008"/>
           <w:ilvl w:val="0"/>
         </w:numPr>
       </w:pPr>
@@ -1039,7 +1039,7 @@
       <w:pPr>
         <w:pStyle w:val="Compact"/>
         <w:numPr>
-          <w:numId w:val="1007"/>
+          <w:numId w:val="1008"/>
           <w:ilvl w:val="0"/>
         </w:numPr>
       </w:pPr>
@@ -1051,7 +1051,7 @@
       <w:pPr>
         <w:pStyle w:val="Compact"/>
         <w:numPr>
-          <w:numId w:val="1007"/>
+          <w:numId w:val="1008"/>
           <w:ilvl w:val="0"/>
         </w:numPr>
       </w:pPr>
@@ -1095,11 +1095,11 @@
       <w:pPr>
         <w:pStyle w:val="Heading3"/>
       </w:pPr>
-      <w:bookmarkStart w:id="30" w:name="amadeus-it-group-sep-department-sales-and-e-commerce-platforms"/>
-      <w:bookmarkEnd w:id="30"/>
+      <w:bookmarkStart w:id="29" w:name="Xa852baa4609a5d31386de31708e2ceb5b524493"/>
       <w:r>
         <w:t xml:space="preserve">Amadeus IT Group, SEP department (Sales and e-commerce platforms)</w:t>
       </w:r>
+      <w:bookmarkEnd w:id="29"/>
     </w:p>
     <w:p>
       <w:pPr>
@@ -1111,22 +1111,34 @@
         </w:rPr>
         <w:t xml:space="preserve">Java/javascript developer</w:t>
       </w:r>
-      <w:r>
-        <w:t xml:space="preserve"> </w:t>
-      </w:r>
-      <w:r>
-        <w:t xml:space="preserve">* Responsible for the maintenance of the following modules on the B2B point-of-sale solution: Passenger record, Pricing record, and Queues</w:t>
-      </w:r>
-      <w:r>
-        <w:t xml:space="preserve"> </w:t>
-      </w:r>
-      <w:r>
-        <w:t xml:space="preserve">* Maintaned and wrote some basic server-side java beans</w:t>
-      </w:r>
-    </w:p>
-    <w:p>
-      <w:pPr>
-        <w:pStyle w:val="BodyText"/>
+    </w:p>
+    <w:p>
+      <w:pPr>
+        <w:pStyle w:val="Compact"/>
+        <w:numPr>
+          <w:numId w:val="1009"/>
+          <w:ilvl w:val="0"/>
+        </w:numPr>
+      </w:pPr>
+      <w:r>
+        <w:t xml:space="preserve">Responsible for the maintenance of the following modules on the B2B point-of-sale solution: Passenger record, Pricing record, and Queues</w:t>
+      </w:r>
+    </w:p>
+    <w:p>
+      <w:pPr>
+        <w:pStyle w:val="Compact"/>
+        <w:numPr>
+          <w:numId w:val="1009"/>
+          <w:ilvl w:val="0"/>
+        </w:numPr>
+      </w:pPr>
+      <w:r>
+        <w:t xml:space="preserve">Maintaned and wrote some basic server-side java beans</w:t>
+      </w:r>
+    </w:p>
+    <w:p>
+      <w:pPr>
+        <w:pStyle w:val="FirstParagraph"/>
       </w:pPr>
       <w:r>
         <w:rPr>
@@ -1139,7 +1151,7 @@
       <w:pPr>
         <w:pStyle w:val="Compact"/>
         <w:numPr>
-          <w:numId w:val="1008"/>
+          <w:numId w:val="1010"/>
           <w:ilvl w:val="0"/>
         </w:numPr>
       </w:pPr>
@@ -1151,7 +1163,7 @@
       <w:pPr>
         <w:pStyle w:val="Compact"/>
         <w:numPr>
-          <w:numId w:val="1008"/>
+          <w:numId w:val="1010"/>
           <w:ilvl w:val="0"/>
         </w:numPr>
       </w:pPr>
@@ -1163,7 +1175,7 @@
       <w:pPr>
         <w:pStyle w:val="Compact"/>
         <w:numPr>
-          <w:numId w:val="1008"/>
+          <w:numId w:val="1010"/>
           <w:ilvl w:val="0"/>
         </w:numPr>
       </w:pPr>
@@ -1175,7 +1187,7 @@
       <w:pPr>
         <w:pStyle w:val="Compact"/>
         <w:numPr>
-          <w:numId w:val="1008"/>
+          <w:numId w:val="1010"/>
           <w:ilvl w:val="0"/>
         </w:numPr>
       </w:pPr>
@@ -1187,7 +1199,7 @@
       <w:pPr>
         <w:pStyle w:val="Compact"/>
         <w:numPr>
-          <w:numId w:val="1008"/>
+          <w:numId w:val="1010"/>
           <w:ilvl w:val="0"/>
         </w:numPr>
       </w:pPr>
@@ -1215,6 +1227,10 @@
     <w:sectPr/>
   </w:body>
 </w:document>
+</file>
+
+<file path=word/comments.xml><?xml version="1.0" encoding="utf-8"?>
+<w:comments xmlns:w="http://schemas.openxmlformats.org/wordprocessingml/2006/main" xmlns:m="http://schemas.openxmlformats.org/officeDocument/2006/math" xmlns:r="http://schemas.openxmlformats.org/officeDocument/2006/relationships" xmlns:o="urn:schemas-microsoft-com:office:office" xmlns:v="urn:schemas-microsoft-com:vml" xmlns:w10="urn:schemas-microsoft-com:office:word" xmlns:a="http://schemas.openxmlformats.org/drawingml/2006/main" xmlns:pic="http://schemas.openxmlformats.org/drawingml/2006/picture" xmlns:wp="http://schemas.openxmlformats.org/drawingml/2006/wordprocessingDrawing"/>
 </file>
 
 <file path=word/footnotes.xml><?xml version="1.0" encoding="utf-8"?>
@@ -1238,8 +1254,8 @@
 
 <file path=word/numbering.xml><?xml version="1.0" encoding="utf-8"?>
 <w:numbering xmlns:w="http://schemas.openxmlformats.org/wordprocessingml/2006/main">
-  <w:abstractNum w:abstractNumId="0">
-    <w:nsid w:val="e17f69ba"/>
+  <w:abstractNum w:abstractNumId="990">
+    <w:nsid w:val="2c1ae401"/>
     <w:multiLevelType w:val="multilevel"/>
     <w:lvl w:ilvl="0">
       <w:numFmt w:val="bullet"/>
@@ -1318,90 +1334,31 @@
         <w:ind w:left="4800" w:hanging="480"/>
       </w:pPr>
     </w:lvl>
-  </w:abstractNum>
-  <w:abstractNum w:abstractNumId="990">
-    <w:nsid w:val="9ca0a669"/>
-    <w:multiLevelType w:val="multilevel"/>
-    <w:lvl w:ilvl="0">
+    <w:lvl w:ilvl="7">
       <w:numFmt w:val="bullet"/>
       <w:lvlText w:val=" "/>
       <w:lvlJc w:val="left"/>
       <w:pPr>
         <w:tabs>
-          <w:tab w:val="num" w:pos="0"/>
+          <w:tab w:val="num" w:pos="5040"/>
         </w:tabs>
-        <w:ind w:left="480" w:hanging="480"/>
+        <w:ind w:left="5520" w:hanging="480"/>
       </w:pPr>
     </w:lvl>
-    <w:lvl w:ilvl="1">
+    <w:lvl w:ilvl="8">
       <w:numFmt w:val="bullet"/>
       <w:lvlText w:val=" "/>
       <w:lvlJc w:val="left"/>
       <w:pPr>
         <w:tabs>
-          <w:tab w:val="num" w:pos="720"/>
+          <w:tab w:val="num" w:pos="5760"/>
         </w:tabs>
-        <w:ind w:left="1200" w:hanging="480"/>
-      </w:pPr>
-    </w:lvl>
-    <w:lvl w:ilvl="2">
-      <w:numFmt w:val="bullet"/>
-      <w:lvlText w:val=" "/>
-      <w:lvlJc w:val="left"/>
-      <w:pPr>
-        <w:tabs>
-          <w:tab w:val="num" w:pos="1440"/>
-        </w:tabs>
-        <w:ind w:left="1920" w:hanging="480"/>
-      </w:pPr>
-    </w:lvl>
-    <w:lvl w:ilvl="3">
-      <w:numFmt w:val="bullet"/>
-      <w:lvlText w:val=" "/>
-      <w:lvlJc w:val="left"/>
-      <w:pPr>
-        <w:tabs>
-          <w:tab w:val="num" w:pos="2160"/>
-        </w:tabs>
-        <w:ind w:left="2640" w:hanging="480"/>
-      </w:pPr>
-    </w:lvl>
-    <w:lvl w:ilvl="4">
-      <w:numFmt w:val="bullet"/>
-      <w:lvlText w:val=" "/>
-      <w:lvlJc w:val="left"/>
-      <w:pPr>
-        <w:tabs>
-          <w:tab w:val="num" w:pos="2880"/>
-        </w:tabs>
-        <w:ind w:left="3360" w:hanging="480"/>
-      </w:pPr>
-    </w:lvl>
-    <w:lvl w:ilvl="5">
-      <w:numFmt w:val="bullet"/>
-      <w:lvlText w:val=" "/>
-      <w:lvlJc w:val="left"/>
-      <w:pPr>
-        <w:tabs>
-          <w:tab w:val="num" w:pos="3600"/>
-        </w:tabs>
-        <w:ind w:left="4080" w:hanging="480"/>
-      </w:pPr>
-    </w:lvl>
-    <w:lvl w:ilvl="6">
-      <w:numFmt w:val="bullet"/>
-      <w:lvlText w:val=" "/>
-      <w:lvlJc w:val="left"/>
-      <w:pPr>
-        <w:tabs>
-          <w:tab w:val="num" w:pos="4320"/>
-        </w:tabs>
-        <w:ind w:left="4800" w:hanging="480"/>
+        <w:ind w:left="6240" w:hanging="480"/>
       </w:pPr>
     </w:lvl>
   </w:abstractNum>
   <w:abstractNum w:abstractNumId="991">
-    <w:nsid w:val="42731c42"/>
+    <w:nsid w:val="ea454b4c"/>
     <w:multiLevelType w:val="multilevel"/>
     <w:lvl w:ilvl="0">
       <w:numFmt w:val="bullet"/>
@@ -1480,10 +1437,29 @@
         <w:ind w:left="4800" w:hanging="480"/>
       </w:pPr>
     </w:lvl>
+    <w:lvl w:ilvl="7">
+      <w:numFmt w:val="bullet"/>
+      <w:lvlText w:val="–"/>
+      <w:lvlJc w:val="left"/>
+      <w:pPr>
+        <w:tabs>
+          <w:tab w:val="num" w:pos="5040"/>
+        </w:tabs>
+        <w:ind w:left="5520" w:hanging="480"/>
+      </w:pPr>
+    </w:lvl>
+    <w:lvl w:ilvl="8">
+      <w:numFmt w:val="bullet"/>
+      <w:lvlText w:val="•"/>
+      <w:lvlJc w:val="left"/>
+      <w:pPr>
+        <w:tabs>
+          <w:tab w:val="num" w:pos="5760"/>
+        </w:tabs>
+        <w:ind w:left="6240" w:hanging="480"/>
+      </w:pPr>
+    </w:lvl>
   </w:abstractNum>
-  <w:num w:numId="1">
-    <w:abstractNumId w:val="0"/>
-  </w:num>
   <w:num w:numId="1000">
     <w:abstractNumId w:val="990"/>
   </w:num>
@@ -1511,6 +1487,12 @@
   <w:num w:numId="1008">
     <w:abstractNumId w:val="991"/>
   </w:num>
+  <w:num w:numId="1009">
+    <w:abstractNumId w:val="991"/>
+  </w:num>
+  <w:num w:numId="1010">
+    <w:abstractNumId w:val="991"/>
+  </w:num>
 </w:numbering>
 </file>
 
@@ -1767,6 +1749,66 @@
       <w:szCs w:val="24"/>
     </w:rPr>
   </w:style>
+  <w:style w:type="paragraph" w:styleId="Heading7">
+    <w:name w:val="Heading 7"/>
+    <w:basedOn w:val="Normal"/>
+    <w:next w:val="BodyText"/>
+    <w:uiPriority w:val="9"/>
+    <w:unhideWhenUsed/>
+    <w:qFormat/>
+    <w:pPr>
+      <w:keepNext/>
+      <w:keepLines/>
+      <w:spacing w:before="200" w:after="0"/>
+      <w:outlineLvl w:val="6"/>
+    </w:pPr>
+    <w:rPr>
+      <w:rFonts w:asciiTheme="majorHAnsi" w:eastAsiaTheme="majorEastAsia" w:hAnsiTheme="majorHAnsi" w:cstheme="majorBidi"/>
+      <w:color w:val="4F81BD" w:themeColor="accent1"/>
+      <w:sz w:val="24"/>
+      <w:szCs w:val="24"/>
+    </w:rPr>
+  </w:style>
+  <w:style w:type="paragraph" w:styleId="Heading8">
+    <w:name w:val="Heading 8"/>
+    <w:basedOn w:val="Normal"/>
+    <w:next w:val="BodyText"/>
+    <w:uiPriority w:val="9"/>
+    <w:unhideWhenUsed/>
+    <w:qFormat/>
+    <w:pPr>
+      <w:keepNext/>
+      <w:keepLines/>
+      <w:spacing w:before="200" w:after="0"/>
+      <w:outlineLvl w:val="7"/>
+    </w:pPr>
+    <w:rPr>
+      <w:rFonts w:asciiTheme="majorHAnsi" w:eastAsiaTheme="majorEastAsia" w:hAnsiTheme="majorHAnsi" w:cstheme="majorBidi"/>
+      <w:color w:val="4F81BD" w:themeColor="accent1"/>
+      <w:sz w:val="24"/>
+      <w:szCs w:val="24"/>
+    </w:rPr>
+  </w:style>
+  <w:style w:type="paragraph" w:styleId="Heading9">
+    <w:name w:val="Heading 9"/>
+    <w:basedOn w:val="Normal"/>
+    <w:next w:val="BodyText"/>
+    <w:uiPriority w:val="9"/>
+    <w:unhideWhenUsed/>
+    <w:qFormat/>
+    <w:pPr>
+      <w:keepNext/>
+      <w:keepLines/>
+      <w:spacing w:before="200" w:after="0"/>
+      <w:outlineLvl w:val="8"/>
+    </w:pPr>
+    <w:rPr>
+      <w:rFonts w:asciiTheme="majorHAnsi" w:eastAsiaTheme="majorEastAsia" w:hAnsiTheme="majorHAnsi" w:cstheme="majorBidi"/>
+      <w:color w:val="4F81BD" w:themeColor="accent1"/>
+      <w:sz w:val="24"/>
+      <w:szCs w:val="24"/>
+    </w:rPr>
+  </w:style>
   <w:style w:type="paragraph" w:styleId="BlockText">
     <w:name w:val="Block Text"/>
     <w:basedOn w:val="BodyText"/>
@@ -1798,8 +1840,9 @@
     <w:semiHidden/>
     <w:unhideWhenUsed/>
   </w:style>
-  <w:style w:type="table" w:default="1" w:styleId="TableNormal">
-    <w:name w:val="Normal Table"/>
+  <w:style w:type="table" w:default="1" w:styleId="Table">
+    <w:name w:val="Table"/>
+    <w:basedOn w:val="TableNormal"/>
     <w:semiHidden/>
     <w:unhideWhenUsed/>
     <w:qFormat/>
@@ -1856,8 +1899,8 @@
     <w:name w:val="Figure"/>
     <w:basedOn w:val="Normal"/>
   </w:style>
-  <w:style w:type="paragraph" w:customStyle="1" w:styleId="FigureWithCaption">
-    <w:name w:val="Figure with Caption"/>
+  <w:style w:type="paragraph" w:customStyle="1" w:styleId="CaptionedFigure">
+    <w:name w:val="Captioned Figure"/>
     <w:basedOn w:val="Figure"/>
     <w:pPr>
       <w:keepNext/>

</xml_diff>